<commit_message>
modified the specification doc
</commit_message>
<xml_diff>
--- a/Self Driving Car Model.docx
+++ b/Self Driving Car Model.docx
@@ -9,18 +9,13 @@
     </w:p>
     <w:p/>
     <w:p>
-      <w:pPr>
-        <w:rPr>
-          <w:rFonts w:hint="eastAsia"/>
-        </w:rPr>
-      </w:pPr>
       <w:r>
         <w:t>System Functionality</w:t>
       </w:r>
     </w:p>
     <w:tbl>
       <w:tblPr>
-        <w:tblStyle w:val="TableGrid"/>
+        <w:tblStyle w:val="a3"/>
         <w:tblW w:w="0" w:type="auto"/>
         <w:tblLook w:val="04A0" w:firstRow="1" w:lastRow="0" w:firstColumn="1" w:lastColumn="0" w:noHBand="0" w:noVBand="1"/>
       </w:tblPr>
@@ -39,9 +34,6 @@
           <w:p>
             <w:pPr>
               <w:jc w:val="center"/>
-              <w:rPr>
-                <w:rFonts w:hint="eastAsia"/>
-              </w:rPr>
             </w:pPr>
             <w:r>
               <w:rPr>
@@ -62,9 +54,6 @@
           <w:p>
             <w:pPr>
               <w:jc w:val="center"/>
-              <w:rPr>
-                <w:rFonts w:hint="eastAsia"/>
-              </w:rPr>
             </w:pPr>
             <w:r>
               <w:rPr>
@@ -84,11 +73,6 @@
             <w:vAlign w:val="center"/>
           </w:tcPr>
           <w:p>
-            <w:pPr>
-              <w:rPr>
-                <w:rFonts w:hint="eastAsia"/>
-              </w:rPr>
-            </w:pPr>
             <w:r>
               <w:t>Sensing is the ability to accurately perceive the environment around the vehicle.</w:t>
             </w:r>
@@ -116,9 +100,6 @@
           <w:p>
             <w:pPr>
               <w:jc w:val="center"/>
-              <w:rPr>
-                <w:rFonts w:hint="eastAsia"/>
-              </w:rPr>
             </w:pPr>
             <w:r>
               <w:t>Laser</w:t>
@@ -155,9 +136,6 @@
           <w:p>
             <w:pPr>
               <w:jc w:val="center"/>
-              <w:rPr>
-                <w:rFonts w:hint="eastAsia"/>
-              </w:rPr>
             </w:pPr>
             <w:r>
               <w:t>Radar</w:t>
@@ -232,9 +210,6 @@
           <w:p>
             <w:pPr>
               <w:jc w:val="center"/>
-              <w:rPr>
-                <w:rFonts w:hint="eastAsia"/>
-              </w:rPr>
             </w:pPr>
             <w:r>
               <w:t>On-</w:t>
@@ -345,9 +320,6 @@
           <w:p>
             <w:pPr>
               <w:jc w:val="center"/>
-              <w:rPr>
-                <w:rFonts w:hint="eastAsia"/>
-              </w:rPr>
             </w:pPr>
             <w:r>
               <w:rPr>
@@ -420,9 +392,6 @@
           <w:p>
             <w:pPr>
               <w:jc w:val="center"/>
-              <w:rPr>
-                <w:rFonts w:hint="eastAsia"/>
-              </w:rPr>
             </w:pPr>
             <w:r>
               <w:t>…</w:t>
@@ -440,11 +409,6 @@
     </w:tbl>
     <w:p/>
     <w:p>
-      <w:pPr>
-        <w:rPr>
-          <w:rFonts w:hint="eastAsia"/>
-        </w:rPr>
-      </w:pPr>
       <w:r>
         <w:rPr>
           <w:rFonts w:hint="eastAsia"/>
@@ -455,16 +419,10 @@
         <w:t>ensing Coverage</w:t>
       </w:r>
     </w:p>
-    <w:p>
-      <w:pPr>
-        <w:rPr>
-          <w:rFonts w:hint="eastAsia"/>
-        </w:rPr>
-      </w:pPr>
-    </w:p>
+    <w:p/>
     <w:tbl>
       <w:tblPr>
-        <w:tblStyle w:val="TableGrid"/>
+        <w:tblStyle w:val="a3"/>
         <w:tblW w:w="0" w:type="auto"/>
         <w:tblLook w:val="04A0" w:firstRow="1" w:lastRow="0" w:firstColumn="1" w:lastColumn="0" w:noHBand="0" w:noVBand="1"/>
       </w:tblPr>
@@ -482,28 +440,17 @@
           <w:p>
             <w:pPr>
               <w:jc w:val="center"/>
-              <w:rPr>
-                <w:rFonts w:hint="eastAsia"/>
-              </w:rPr>
-            </w:pPr>
-            <w:r>
-              <w:t>Sens</w:t>
-            </w:r>
-            <w:r>
-              <w:t>ing Coverage</w:t>
-            </w:r>
-          </w:p>
-        </w:tc>
-        <w:tc>
-          <w:tcPr>
-            <w:tcW w:w="4148" w:type="dxa"/>
-          </w:tcPr>
-          <w:p>
-            <w:pPr>
-              <w:rPr>
-                <w:rFonts w:hint="eastAsia"/>
-              </w:rPr>
-            </w:pPr>
+            </w:pPr>
+            <w:r>
+              <w:t>Sensing Coverage</w:t>
+            </w:r>
+          </w:p>
+        </w:tc>
+        <w:tc>
+          <w:tcPr>
+            <w:tcW w:w="4148" w:type="dxa"/>
+          </w:tcPr>
+          <w:p>
             <w:r>
               <w:t>Front</w:t>
             </w:r>
@@ -516,24 +463,13 @@
             <w:tcW w:w="4148" w:type="dxa"/>
             <w:vMerge/>
           </w:tcPr>
-          <w:p>
-            <w:pPr>
-              <w:rPr>
-                <w:rFonts w:hint="eastAsia"/>
-              </w:rPr>
-            </w:pPr>
-          </w:p>
-        </w:tc>
-        <w:tc>
-          <w:tcPr>
-            <w:tcW w:w="4148" w:type="dxa"/>
-          </w:tcPr>
-          <w:p>
-            <w:pPr>
-              <w:rPr>
-                <w:rFonts w:hint="eastAsia"/>
-              </w:rPr>
-            </w:pPr>
+          <w:p/>
+        </w:tc>
+        <w:tc>
+          <w:tcPr>
+            <w:tcW w:w="4148" w:type="dxa"/>
+          </w:tcPr>
+          <w:p>
             <w:r>
               <w:t>Rear</w:t>
             </w:r>
@@ -546,24 +482,13 @@
             <w:tcW w:w="4148" w:type="dxa"/>
             <w:vMerge/>
           </w:tcPr>
-          <w:p>
-            <w:pPr>
-              <w:rPr>
-                <w:rFonts w:hint="eastAsia"/>
-              </w:rPr>
-            </w:pPr>
-          </w:p>
-        </w:tc>
-        <w:tc>
-          <w:tcPr>
-            <w:tcW w:w="4148" w:type="dxa"/>
-          </w:tcPr>
-          <w:p>
-            <w:pPr>
-              <w:rPr>
-                <w:rFonts w:hint="eastAsia"/>
-              </w:rPr>
-            </w:pPr>
+          <w:p/>
+        </w:tc>
+        <w:tc>
+          <w:tcPr>
+            <w:tcW w:w="4148" w:type="dxa"/>
+          </w:tcPr>
+          <w:p>
             <w:r>
               <w:rPr>
                 <w:rFonts w:hint="eastAsia"/>
@@ -582,24 +507,13 @@
             <w:tcW w:w="4148" w:type="dxa"/>
             <w:vMerge/>
           </w:tcPr>
-          <w:p>
-            <w:pPr>
-              <w:rPr>
-                <w:rFonts w:hint="eastAsia"/>
-              </w:rPr>
-            </w:pPr>
-          </w:p>
-        </w:tc>
-        <w:tc>
-          <w:tcPr>
-            <w:tcW w:w="4148" w:type="dxa"/>
-          </w:tcPr>
-          <w:p>
-            <w:pPr>
-              <w:rPr>
-                <w:rFonts w:hint="eastAsia"/>
-              </w:rPr>
-            </w:pPr>
+          <w:p/>
+        </w:tc>
+        <w:tc>
+          <w:tcPr>
+            <w:tcW w:w="4148" w:type="dxa"/>
+          </w:tcPr>
+          <w:p>
             <w:r>
               <w:t>Right</w:t>
             </w:r>
@@ -607,13 +521,7 @@
         </w:tc>
       </w:tr>
     </w:tbl>
-    <w:p>
-      <w:pPr>
-        <w:rPr>
-          <w:rFonts w:hint="eastAsia"/>
-        </w:rPr>
-      </w:pPr>
-    </w:p>
+    <w:p/>
     <w:p>
       <w:r>
         <w:rPr>
@@ -627,7 +535,7 @@
     </w:p>
     <w:tbl>
       <w:tblPr>
-        <w:tblStyle w:val="TableGrid"/>
+        <w:tblStyle w:val="a3"/>
         <w:tblW w:w="0" w:type="auto"/>
         <w:tblLook w:val="04A0" w:firstRow="1" w:lastRow="0" w:firstColumn="1" w:lastColumn="0" w:noHBand="0" w:noVBand="1"/>
       </w:tblPr>
@@ -645,9 +553,6 @@
           <w:p>
             <w:pPr>
               <w:jc w:val="center"/>
-              <w:rPr>
-                <w:rFonts w:hint="eastAsia"/>
-              </w:rPr>
             </w:pPr>
             <w:r>
               <w:rPr>
@@ -687,9 +592,6 @@
           <w:p>
             <w:pPr>
               <w:jc w:val="center"/>
-              <w:rPr>
-                <w:rFonts w:hint="eastAsia"/>
-              </w:rPr>
             </w:pPr>
           </w:p>
         </w:tc>
@@ -814,7 +716,7 @@
     </w:p>
     <w:tbl>
       <w:tblPr>
-        <w:tblStyle w:val="TableGrid"/>
+        <w:tblStyle w:val="a3"/>
         <w:tblW w:w="0" w:type="auto"/>
         <w:tblLook w:val="04A0" w:firstRow="1" w:lastRow="0" w:firstColumn="1" w:lastColumn="0" w:noHBand="0" w:noVBand="1"/>
       </w:tblPr>
@@ -832,9 +734,6 @@
           <w:p>
             <w:pPr>
               <w:jc w:val="center"/>
-              <w:rPr>
-                <w:rFonts w:hint="eastAsia"/>
-              </w:rPr>
             </w:pPr>
             <w:r>
               <w:t xml:space="preserve">Traffic </w:t>
@@ -872,12 +771,7 @@
           </w:tcPr>
           <w:p>
             <w:r>
-              <w:t>No lane chang</w:t>
-            </w:r>
-            <w:bookmarkStart w:id="0" w:name="_GoBack"/>
-            <w:bookmarkEnd w:id="0"/>
-            <w:r>
-              <w:t>ing</w:t>
+              <w:t>No lane changing</w:t>
             </w:r>
           </w:p>
         </w:tc>
@@ -907,8 +801,26 @@
           </w:p>
         </w:tc>
       </w:tr>
+      <w:tr>
+        <w:tc>
+          <w:tcPr>
+            <w:tcW w:w="4148" w:type="dxa"/>
+            <w:vMerge/>
+          </w:tcPr>
+          <w:p/>
+        </w:tc>
+        <w:tc>
+          <w:tcPr>
+            <w:tcW w:w="4148" w:type="dxa"/>
+          </w:tcPr>
+          <w:p>
+            <w:r>
+              <w:t>…</w:t>
+            </w:r>
+          </w:p>
+        </w:tc>
+      </w:tr>
     </w:tbl>
-    <w:p/>
     <w:p/>
     <w:p/>
     <w:p>
@@ -917,6 +829,8 @@
           <w:rFonts w:hint="eastAsia"/>
         </w:rPr>
       </w:pPr>
+      <w:bookmarkStart w:id="0" w:name="_GoBack"/>
+      <w:bookmarkEnd w:id="0"/>
     </w:p>
     <w:sectPr>
       <w:pgSz w:w="11906" w:h="16838"/>
@@ -947,7 +861,7 @@
       </w:pPr>
     </w:pPrDefault>
   </w:docDefaults>
-  <w:latentStyles w:defLockedState="0" w:defUIPriority="99" w:defSemiHidden="0" w:defUnhideWhenUsed="0" w:defQFormat="0" w:count="376">
+  <w:latentStyles w:defLockedState="0" w:defUIPriority="99" w:defSemiHidden="0" w:defUnhideWhenUsed="0" w:defQFormat="0" w:count="375">
     <w:lsdException w:name="Normal" w:uiPriority="0" w:qFormat="1"/>
     <w:lsdException w:name="heading 1" w:uiPriority="9" w:qFormat="1"/>
     <w:lsdException w:name="heading 2" w:semiHidden="1" w:uiPriority="9" w:unhideWhenUsed="1" w:qFormat="1"/>
@@ -1053,6 +967,7 @@
     <w:lsdException w:name="HTML Sample" w:semiHidden="1" w:unhideWhenUsed="1"/>
     <w:lsdException w:name="HTML Typewriter" w:semiHidden="1" w:unhideWhenUsed="1"/>
     <w:lsdException w:name="HTML Variable" w:semiHidden="1" w:unhideWhenUsed="1"/>
+    <w:lsdException w:name="Normal Table" w:semiHidden="1" w:unhideWhenUsed="1"/>
     <w:lsdException w:name="annotation subject" w:semiHidden="1" w:unhideWhenUsed="1"/>
     <w:lsdException w:name="No List" w:semiHidden="1" w:unhideWhenUsed="1"/>
     <w:lsdException w:name="Outline List 1" w:semiHidden="1" w:unhideWhenUsed="1"/>
@@ -1099,8 +1014,10 @@
     <w:lsdException w:name="Table Subtle 2" w:semiHidden="1" w:unhideWhenUsed="1"/>
     <w:lsdException w:name="Table Web 1" w:semiHidden="1" w:unhideWhenUsed="1"/>
     <w:lsdException w:name="Table Web 2" w:semiHidden="1" w:unhideWhenUsed="1"/>
+    <w:lsdException w:name="Table Web 3" w:semiHidden="1" w:unhideWhenUsed="1"/>
     <w:lsdException w:name="Balloon Text" w:semiHidden="1" w:unhideWhenUsed="1"/>
     <w:lsdException w:name="Table Grid" w:uiPriority="39"/>
+    <w:lsdException w:name="Table Theme" w:semiHidden="1" w:unhideWhenUsed="1"/>
     <w:lsdException w:name="Placeholder Text" w:semiHidden="1"/>
     <w:lsdException w:name="No Spacing" w:uiPriority="1" w:qFormat="1"/>
     <w:lsdException w:name="Light Shading" w:uiPriority="60"/>
@@ -1320,19 +1237,18 @@
     <w:lsdException w:name="Smart Hyperlink" w:semiHidden="1" w:unhideWhenUsed="1"/>
     <w:lsdException w:name="Hashtag" w:semiHidden="1" w:unhideWhenUsed="1"/>
     <w:lsdException w:name="Unresolved Mention" w:semiHidden="1" w:unhideWhenUsed="1"/>
-    <w:lsdException w:name="Smart Link" w:semiHidden="1" w:unhideWhenUsed="1"/>
   </w:latentStyles>
-  <w:style w:type="paragraph" w:default="1" w:styleId="Normal">
+  <w:style w:type="paragraph" w:default="1" w:styleId="a">
     <w:name w:val="Normal"/>
     <w:qFormat/>
   </w:style>
-  <w:style w:type="character" w:default="1" w:styleId="DefaultParagraphFont">
+  <w:style w:type="character" w:default="1" w:styleId="a0">
     <w:name w:val="Default Paragraph Font"/>
     <w:uiPriority w:val="1"/>
     <w:semiHidden/>
     <w:unhideWhenUsed/>
   </w:style>
-  <w:style w:type="table" w:default="1" w:styleId="TableNormal">
+  <w:style w:type="table" w:default="1" w:styleId="a1">
     <w:name w:val="Normal Table"/>
     <w:uiPriority w:val="99"/>
     <w:semiHidden/>
@@ -1347,15 +1263,15 @@
       </w:tblCellMar>
     </w:tblPr>
   </w:style>
-  <w:style w:type="numbering" w:default="1" w:styleId="NoList">
+  <w:style w:type="numbering" w:default="1" w:styleId="a2">
     <w:name w:val="No List"/>
     <w:uiPriority w:val="99"/>
     <w:semiHidden/>
     <w:unhideWhenUsed/>
   </w:style>
-  <w:style w:type="table" w:styleId="TableGrid">
+  <w:style w:type="table" w:styleId="a3">
     <w:name w:val="Table Grid"/>
-    <w:basedOn w:val="TableNormal"/>
+    <w:basedOn w:val="a1"/>
     <w:uiPriority w:val="39"/>
     <w:rsid w:val="00505AB2"/>
     <w:tblPr>
@@ -1638,7 +1554,7 @@
 </file>
 
 <file path=customXml/itemProps1.xml><?xml version="1.0" encoding="utf-8"?>
-<ds:datastoreItem xmlns:ds="http://schemas.openxmlformats.org/officeDocument/2006/customXml" ds:itemID="{EDEF7CDE-01DB-4B6B-8632-31E4A02D565A}">
+<ds:datastoreItem xmlns:ds="http://schemas.openxmlformats.org/officeDocument/2006/customXml" ds:itemID="{4B2815CB-F346-4376-B60A-12FBECDE4E82}">
   <ds:schemaRefs>
     <ds:schemaRef ds:uri="http://schemas.openxmlformats.org/officeDocument/2006/bibliography"/>
   </ds:schemaRefs>

</xml_diff>

<commit_message>
New version of specification New drawing added
</commit_message>
<xml_diff>
--- a/Self Driving Car Model.docx
+++ b/Self Driving Car Model.docx
@@ -15,7 +15,7 @@
     </w:p>
     <w:tbl>
       <w:tblPr>
-        <w:tblStyle w:val="a3"/>
+        <w:tblStyle w:val="TableGrid"/>
         <w:tblW w:w="0" w:type="auto"/>
         <w:tblLook w:val="04A0" w:firstRow="1" w:lastRow="0" w:firstColumn="1" w:lastColumn="0" w:noHBand="0" w:noVBand="1"/>
       </w:tblPr>
@@ -422,7 +422,7 @@
     <w:p/>
     <w:tbl>
       <w:tblPr>
-        <w:tblStyle w:val="a3"/>
+        <w:tblStyle w:val="TableGrid"/>
         <w:tblW w:w="0" w:type="auto"/>
         <w:tblLook w:val="04A0" w:firstRow="1" w:lastRow="0" w:firstColumn="1" w:lastColumn="0" w:noHBand="0" w:noVBand="1"/>
       </w:tblPr>
@@ -530,12 +530,18 @@
         <w:t>A</w:t>
       </w:r>
       <w:r>
-        <w:t>ction of car</w:t>
+        <w:t>ction</w:t>
+      </w:r>
+      <w:r>
+        <w:t>s</w:t>
+      </w:r>
+      <w:r>
+        <w:t xml:space="preserve"> of car</w:t>
       </w:r>
     </w:p>
     <w:tbl>
       <w:tblPr>
-        <w:tblStyle w:val="a3"/>
+        <w:tblStyle w:val="TableGrid"/>
         <w:tblW w:w="0" w:type="auto"/>
         <w:tblLook w:val="04A0" w:firstRow="1" w:lastRow="0" w:firstColumn="1" w:lastColumn="0" w:noHBand="0" w:noVBand="1"/>
       </w:tblPr>
@@ -703,6 +709,147 @@
       </w:tr>
     </w:tbl>
     <w:p/>
+    <w:p>
+      <w:r>
+        <w:rPr>
+          <w:rFonts w:hint="eastAsia"/>
+        </w:rPr>
+        <w:t>S</w:t>
+      </w:r>
+      <w:r>
+        <w:t xml:space="preserve">peed </w:t>
+      </w:r>
+      <w:r>
+        <w:t>modes</w:t>
+      </w:r>
+    </w:p>
+    <w:tbl>
+      <w:tblPr>
+        <w:tblStyle w:val="TableGrid"/>
+        <w:tblW w:w="0" w:type="auto"/>
+        <w:tblLook w:val="04A0" w:firstRow="1" w:lastRow="0" w:firstColumn="1" w:lastColumn="0" w:noHBand="0" w:noVBand="1"/>
+      </w:tblPr>
+      <w:tblGrid>
+        <w:gridCol w:w="4148"/>
+        <w:gridCol w:w="4148"/>
+      </w:tblGrid>
+      <w:tr>
+        <w:tc>
+          <w:tcPr>
+            <w:tcW w:w="4148" w:type="dxa"/>
+          </w:tcPr>
+          <w:p>
+            <w:r>
+              <w:t>Stop</w:t>
+            </w:r>
+          </w:p>
+        </w:tc>
+        <w:tc>
+          <w:tcPr>
+            <w:tcW w:w="4148" w:type="dxa"/>
+          </w:tcPr>
+          <w:p>
+            <w:pPr>
+              <w:rPr>
+                <w:rFonts w:hint="eastAsia"/>
+              </w:rPr>
+            </w:pPr>
+            <w:r>
+              <w:rPr>
+                <w:rFonts w:hint="eastAsia"/>
+              </w:rPr>
+              <w:t>0</w:t>
+            </w:r>
+          </w:p>
+        </w:tc>
+      </w:tr>
+      <w:tr>
+        <w:tc>
+          <w:tcPr>
+            <w:tcW w:w="4148" w:type="dxa"/>
+          </w:tcPr>
+          <w:p>
+            <w:r>
+              <w:t>Slow</w:t>
+            </w:r>
+          </w:p>
+        </w:tc>
+        <w:tc>
+          <w:tcPr>
+            <w:tcW w:w="4148" w:type="dxa"/>
+          </w:tcPr>
+          <w:p>
+            <w:r>
+              <w:rPr>
+                <w:rFonts w:hint="eastAsia"/>
+              </w:rPr>
+              <w:t>1</w:t>
+            </w:r>
+          </w:p>
+        </w:tc>
+      </w:tr>
+      <w:tr>
+        <w:tc>
+          <w:tcPr>
+            <w:tcW w:w="4148" w:type="dxa"/>
+          </w:tcPr>
+          <w:p>
+            <w:r>
+              <w:t>Fast</w:t>
+            </w:r>
+          </w:p>
+        </w:tc>
+        <w:tc>
+          <w:tcPr>
+            <w:tcW w:w="4148" w:type="dxa"/>
+          </w:tcPr>
+          <w:p>
+            <w:r>
+              <w:rPr>
+                <w:rFonts w:hint="eastAsia"/>
+              </w:rPr>
+              <w:t>2</w:t>
+            </w:r>
+          </w:p>
+        </w:tc>
+      </w:tr>
+      <w:tr>
+        <w:tc>
+          <w:tcPr>
+            <w:tcW w:w="4148" w:type="dxa"/>
+          </w:tcPr>
+          <w:p>
+            <w:r>
+              <w:t>Limited</w:t>
+            </w:r>
+          </w:p>
+        </w:tc>
+        <w:tc>
+          <w:tcPr>
+            <w:tcW w:w="4148" w:type="dxa"/>
+          </w:tcPr>
+          <w:p>
+            <w:r>
+              <w:rPr>
+                <w:rFonts w:hint="eastAsia"/>
+              </w:rPr>
+              <w:t>1</w:t>
+            </w:r>
+            <w:r>
+              <w:t>, 2</w:t>
+            </w:r>
+          </w:p>
+        </w:tc>
+      </w:tr>
+    </w:tbl>
+    <w:p/>
+    <w:p>
+      <w:pPr>
+        <w:rPr>
+          <w:rFonts w:hint="eastAsia"/>
+        </w:rPr>
+      </w:pPr>
+    </w:p>
     <w:p>
       <w:r>
         <w:t xml:space="preserve">Traffic </w:t>
@@ -716,7 +863,7 @@
     </w:p>
     <w:tbl>
       <w:tblPr>
-        <w:tblStyle w:val="a3"/>
+        <w:tblStyle w:val="TableGrid"/>
         <w:tblW w:w="0" w:type="auto"/>
         <w:tblLook w:val="04A0" w:firstRow="1" w:lastRow="0" w:firstColumn="1" w:lastColumn="0" w:noHBand="0" w:noVBand="1"/>
       </w:tblPr>
@@ -822,15 +969,1827 @@
       </w:tr>
     </w:tbl>
     <w:p/>
+    <w:p>
+      <w:r>
+        <w:t>Other agents</w:t>
+      </w:r>
+    </w:p>
+    <w:tbl>
+      <w:tblPr>
+        <w:tblStyle w:val="TableGrid"/>
+        <w:tblW w:w="0" w:type="auto"/>
+        <w:tblLook w:val="04A0" w:firstRow="1" w:lastRow="0" w:firstColumn="1" w:lastColumn="0" w:noHBand="0" w:noVBand="1"/>
+      </w:tblPr>
+      <w:tblGrid>
+        <w:gridCol w:w="4148"/>
+        <w:gridCol w:w="4148"/>
+      </w:tblGrid>
+      <w:tr>
+        <w:tc>
+          <w:tcPr>
+            <w:tcW w:w="4148" w:type="dxa"/>
+          </w:tcPr>
+          <w:p>
+            <w:r>
+              <w:t>Other agents</w:t>
+            </w:r>
+          </w:p>
+        </w:tc>
+        <w:tc>
+          <w:tcPr>
+            <w:tcW w:w="4148" w:type="dxa"/>
+          </w:tcPr>
+          <w:p>
+            <w:r>
+              <w:t>Front car</w:t>
+            </w:r>
+          </w:p>
+        </w:tc>
+      </w:tr>
+      <w:tr>
+        <w:tc>
+          <w:tcPr>
+            <w:tcW w:w="4148" w:type="dxa"/>
+          </w:tcPr>
+          <w:p/>
+        </w:tc>
+        <w:tc>
+          <w:tcPr>
+            <w:tcW w:w="4148" w:type="dxa"/>
+          </w:tcPr>
+          <w:p>
+            <w:r>
+              <w:t>Rear car</w:t>
+            </w:r>
+          </w:p>
+        </w:tc>
+      </w:tr>
+      <w:tr>
+        <w:tc>
+          <w:tcPr>
+            <w:tcW w:w="4148" w:type="dxa"/>
+          </w:tcPr>
+          <w:p/>
+        </w:tc>
+        <w:tc>
+          <w:tcPr>
+            <w:tcW w:w="4148" w:type="dxa"/>
+          </w:tcPr>
+          <w:p>
+            <w:r>
+              <w:t>Left car</w:t>
+            </w:r>
+          </w:p>
+        </w:tc>
+      </w:tr>
+      <w:tr>
+        <w:tc>
+          <w:tcPr>
+            <w:tcW w:w="4148" w:type="dxa"/>
+          </w:tcPr>
+          <w:p/>
+        </w:tc>
+        <w:tc>
+          <w:tcPr>
+            <w:tcW w:w="4148" w:type="dxa"/>
+          </w:tcPr>
+          <w:p>
+            <w:r>
+              <w:t>Right car</w:t>
+            </w:r>
+          </w:p>
+        </w:tc>
+      </w:tr>
+    </w:tbl>
     <w:p/>
+    <w:p>
+      <w:r>
+        <w:t>Relationship between cars</w:t>
+      </w:r>
+    </w:p>
+    <w:tbl>
+      <w:tblPr>
+        <w:tblStyle w:val="TableGrid"/>
+        <w:tblW w:w="0" w:type="auto"/>
+        <w:tblLook w:val="04A0" w:firstRow="1" w:lastRow="0" w:firstColumn="1" w:lastColumn="0" w:noHBand="0" w:noVBand="1"/>
+      </w:tblPr>
+      <w:tblGrid>
+        <w:gridCol w:w="4148"/>
+        <w:gridCol w:w="4148"/>
+      </w:tblGrid>
+      <w:tr>
+        <w:tc>
+          <w:tcPr>
+            <w:tcW w:w="4148" w:type="dxa"/>
+          </w:tcPr>
+          <w:p>
+            <w:r>
+              <w:t>Invisible</w:t>
+            </w:r>
+          </w:p>
+        </w:tc>
+        <w:tc>
+          <w:tcPr>
+            <w:tcW w:w="4148" w:type="dxa"/>
+          </w:tcPr>
+          <w:p>
+            <w:r>
+              <w:rPr>
+                <w:rFonts w:hint="eastAsia"/>
+              </w:rPr>
+              <w:t>O</w:t>
+            </w:r>
+            <w:r>
+              <w:t xml:space="preserve">ut of </w:t>
+            </w:r>
+            <w:r>
+              <w:t xml:space="preserve">sensing range, or visibility of sensors is blocked by </w:t>
+            </w:r>
+            <w:r>
+              <w:t>occlusion</w:t>
+            </w:r>
+          </w:p>
+        </w:tc>
+      </w:tr>
+      <w:tr>
+        <w:tc>
+          <w:tcPr>
+            <w:tcW w:w="4148" w:type="dxa"/>
+          </w:tcPr>
+          <w:p>
+            <w:r>
+              <w:t>Safe longitudinal/ lateral distance</w:t>
+            </w:r>
+          </w:p>
+        </w:tc>
+        <w:tc>
+          <w:tcPr>
+            <w:tcW w:w="4148" w:type="dxa"/>
+          </w:tcPr>
+          <w:p/>
+        </w:tc>
+      </w:tr>
+      <w:tr>
+        <w:tc>
+          <w:tcPr>
+            <w:tcW w:w="4148" w:type="dxa"/>
+          </w:tcPr>
+          <w:p>
+            <w:r>
+              <w:t>Close longitudinal/ lateral distance</w:t>
+            </w:r>
+          </w:p>
+        </w:tc>
+        <w:tc>
+          <w:tcPr>
+            <w:tcW w:w="4148" w:type="dxa"/>
+          </w:tcPr>
+          <w:p/>
+        </w:tc>
+      </w:tr>
+      <w:tr>
+        <w:tc>
+          <w:tcPr>
+            <w:tcW w:w="4148" w:type="dxa"/>
+          </w:tcPr>
+          <w:p>
+            <w:r>
+              <w:t>Dangerous longitudinal/ lateral distance</w:t>
+            </w:r>
+          </w:p>
+        </w:tc>
+        <w:tc>
+          <w:tcPr>
+            <w:tcW w:w="4148" w:type="dxa"/>
+          </w:tcPr>
+          <w:p/>
+        </w:tc>
+      </w:tr>
+      <w:tr>
+        <w:tc>
+          <w:tcPr>
+            <w:tcW w:w="4148" w:type="dxa"/>
+          </w:tcPr>
+          <w:p>
+            <w:r>
+              <w:t>Collision</w:t>
+            </w:r>
+          </w:p>
+        </w:tc>
+        <w:tc>
+          <w:tcPr>
+            <w:tcW w:w="4148" w:type="dxa"/>
+          </w:tcPr>
+          <w:p/>
+        </w:tc>
+      </w:tr>
+    </w:tbl>
+    <w:p/>
+    <w:p>
+      <w:r>
+        <w:br w:type="page"/>
+      </w:r>
+    </w:p>
+    <w:p>
+      <w:r>
+        <w:rPr>
+          <w:rFonts w:hint="eastAsia"/>
+        </w:rPr>
+        <w:lastRenderedPageBreak/>
+        <w:t>Scenario</w:t>
+      </w:r>
+      <w:r>
+        <w:t xml:space="preserve"> 1 Left Lane Cruise</w:t>
+      </w:r>
+    </w:p>
+    <w:p/>
+    <w:p>
+      <w:r>
+        <w:rPr>
+          <w:rFonts w:hint="eastAsia"/>
+        </w:rPr>
+        <w:t>T</w:t>
+      </w:r>
+      <w:r>
+        <w:t>raffic model:</w:t>
+      </w:r>
+    </w:p>
+    <w:p>
+      <w:r>
+        <w:t>Two lanes</w:t>
+      </w:r>
+    </w:p>
+    <w:tbl>
+      <w:tblPr>
+        <w:tblStyle w:val="TableGrid"/>
+        <w:tblW w:w="0" w:type="auto"/>
+        <w:tblLook w:val="04A0" w:firstRow="1" w:lastRow="0" w:firstColumn="1" w:lastColumn="0" w:noHBand="0" w:noVBand="1"/>
+      </w:tblPr>
+      <w:tblGrid>
+        <w:gridCol w:w="4148"/>
+        <w:gridCol w:w="4148"/>
+      </w:tblGrid>
+      <w:tr>
+        <w:tc>
+          <w:tcPr>
+            <w:tcW w:w="4148" w:type="dxa"/>
+          </w:tcPr>
+          <w:p>
+            <w:r>
+              <w:rPr>
+                <w:rFonts w:hint="eastAsia"/>
+              </w:rPr>
+              <w:t>L</w:t>
+            </w:r>
+            <w:r>
+              <w:t>eft lane</w:t>
+            </w:r>
+          </w:p>
+        </w:tc>
+        <w:tc>
+          <w:tcPr>
+            <w:tcW w:w="4148" w:type="dxa"/>
+          </w:tcPr>
+          <w:p>
+            <w:r>
+              <w:rPr>
+                <w:rFonts w:hint="eastAsia"/>
+              </w:rPr>
+              <w:t>T</w:t>
+            </w:r>
+            <w:r>
+              <w:t>raffic lane</w:t>
+            </w:r>
+          </w:p>
+        </w:tc>
+      </w:tr>
+      <w:tr>
+        <w:tc>
+          <w:tcPr>
+            <w:tcW w:w="4148" w:type="dxa"/>
+          </w:tcPr>
+          <w:p>
+            <w:r>
+              <w:rPr>
+                <w:rFonts w:hint="eastAsia"/>
+              </w:rPr>
+              <w:t>R</w:t>
+            </w:r>
+            <w:r>
+              <w:t>ight lane</w:t>
+            </w:r>
+          </w:p>
+        </w:tc>
+        <w:tc>
+          <w:tcPr>
+            <w:tcW w:w="4148" w:type="dxa"/>
+          </w:tcPr>
+          <w:p>
+            <w:r>
+              <w:t>E</w:t>
+            </w:r>
+            <w:r>
+              <w:t>mergency lane</w:t>
+            </w:r>
+          </w:p>
+        </w:tc>
+      </w:tr>
+    </w:tbl>
+    <w:p/>
+    <w:p>
+      <w:pPr>
+        <w:jc w:val="center"/>
+        <w:rPr>
+          <w:b/>
+        </w:rPr>
+      </w:pPr>
+      <w:r>
+        <w:object w:dxaOrig="11746" w:dyaOrig="24076" w14:anchorId="03D140AD">
+          <v:shapetype id="_x0000_t75" coordsize="21600,21600" o:spt="75" o:preferrelative="t" path="m@4@5l@4@11@9@11@9@5xe" filled="f" stroked="f">
+            <v:stroke joinstyle="miter"/>
+            <v:formulas>
+              <v:f eqn="if lineDrawn pixelLineWidth 0"/>
+              <v:f eqn="sum @0 1 0"/>
+              <v:f eqn="sum 0 0 @1"/>
+              <v:f eqn="prod @2 1 2"/>
+              <v:f eqn="prod @3 21600 pixelWidth"/>
+              <v:f eqn="prod @3 21600 pixelHeight"/>
+              <v:f eqn="sum @0 0 1"/>
+              <v:f eqn="prod @6 1 2"/>
+              <v:f eqn="prod @7 21600 pixelWidth"/>
+              <v:f eqn="sum @8 21600 0"/>
+              <v:f eqn="prod @7 21600 pixelHeight"/>
+              <v:f eqn="sum @10 21600 0"/>
+            </v:formulas>
+            <v:path o:extrusionok="f" gradientshapeok="t" o:connecttype="rect"/>
+            <o:lock v:ext="edit" aspectratio="t"/>
+          </v:shapetype>
+          <v:shape id="_x0000_i1025" type="#_x0000_t75" style="width:132.05pt;height:270.95pt" o:ole="">
+            <v:imagedata r:id="rId5" o:title=""/>
+          </v:shape>
+          <o:OLEObject Type="Embed" ProgID="Visio.Drawing.15" ShapeID="_x0000_i1025" DrawAspect="Content" ObjectID="_1626610757" r:id="rId6"/>
+        </w:object>
+      </w:r>
+    </w:p>
+    <w:p>
+      <w:r>
+        <w:rPr>
+          <w:rFonts w:hint="eastAsia"/>
+        </w:rPr>
+        <w:t>T</w:t>
+      </w:r>
+      <w:r>
+        <w:t>hree car models:</w:t>
+      </w:r>
+    </w:p>
+    <w:tbl>
+      <w:tblPr>
+        <w:tblStyle w:val="TableGrid"/>
+        <w:tblW w:w="0" w:type="auto"/>
+        <w:tblLook w:val="04A0" w:firstRow="1" w:lastRow="0" w:firstColumn="1" w:lastColumn="0" w:noHBand="0" w:noVBand="1"/>
+      </w:tblPr>
+      <w:tblGrid>
+        <w:gridCol w:w="4148"/>
+        <w:gridCol w:w="4148"/>
+      </w:tblGrid>
+      <w:tr>
+        <w:tc>
+          <w:tcPr>
+            <w:tcW w:w="4148" w:type="dxa"/>
+          </w:tcPr>
+          <w:p>
+            <w:r>
+              <w:rPr>
+                <w:rFonts w:hint="eastAsia"/>
+              </w:rPr>
+              <w:t>F</w:t>
+            </w:r>
+            <w:r>
+              <w:t>ront car</w:t>
+            </w:r>
+          </w:p>
+        </w:tc>
+        <w:tc>
+          <w:tcPr>
+            <w:tcW w:w="4148" w:type="dxa"/>
+          </w:tcPr>
+          <w:p/>
+        </w:tc>
+      </w:tr>
+      <w:tr>
+        <w:tc>
+          <w:tcPr>
+            <w:tcW w:w="4148" w:type="dxa"/>
+          </w:tcPr>
+          <w:p>
+            <w:r>
+              <w:t>Target car</w:t>
+            </w:r>
+          </w:p>
+        </w:tc>
+        <w:tc>
+          <w:tcPr>
+            <w:tcW w:w="4148" w:type="dxa"/>
+          </w:tcPr>
+          <w:p/>
+        </w:tc>
+      </w:tr>
+      <w:tr>
+        <w:tc>
+          <w:tcPr>
+            <w:tcW w:w="4148" w:type="dxa"/>
+          </w:tcPr>
+          <w:p>
+            <w:r>
+              <w:t>Rear car</w:t>
+            </w:r>
+          </w:p>
+        </w:tc>
+        <w:tc>
+          <w:tcPr>
+            <w:tcW w:w="4148" w:type="dxa"/>
+          </w:tcPr>
+          <w:p/>
+        </w:tc>
+      </w:tr>
+    </w:tbl>
+    <w:p/>
+    <w:p/>
+    <w:p>
+      <w:r>
+        <w:t>Distance control:</w:t>
+      </w:r>
+    </w:p>
+    <w:tbl>
+      <w:tblPr>
+        <w:tblStyle w:val="TableGrid"/>
+        <w:tblW w:w="0" w:type="auto"/>
+        <w:tblLook w:val="04A0" w:firstRow="1" w:lastRow="0" w:firstColumn="1" w:lastColumn="0" w:noHBand="0" w:noVBand="1"/>
+      </w:tblPr>
+      <w:tblGrid>
+        <w:gridCol w:w="4148"/>
+        <w:gridCol w:w="4148"/>
+      </w:tblGrid>
+      <w:tr>
+        <w:tc>
+          <w:tcPr>
+            <w:tcW w:w="4148" w:type="dxa"/>
+          </w:tcPr>
+          <w:p>
+            <w:r>
+              <w:rPr>
+                <w:rFonts w:hint="eastAsia"/>
+              </w:rPr>
+              <w:t>F</w:t>
+            </w:r>
+            <w:r>
+              <w:t>ront</w:t>
+            </w:r>
+          </w:p>
+        </w:tc>
+        <w:tc>
+          <w:tcPr>
+            <w:tcW w:w="4148" w:type="dxa"/>
+          </w:tcPr>
+          <w:p>
+            <w:pPr>
+              <w:rPr>
+                <w:rFonts w:hint="eastAsia"/>
+              </w:rPr>
+            </w:pPr>
+            <w:r>
+              <w:t>Enabled</w:t>
+            </w:r>
+          </w:p>
+        </w:tc>
+      </w:tr>
+      <w:tr>
+        <w:tc>
+          <w:tcPr>
+            <w:tcW w:w="4148" w:type="dxa"/>
+          </w:tcPr>
+          <w:p>
+            <w:r>
+              <w:t>Rear</w:t>
+            </w:r>
+          </w:p>
+        </w:tc>
+        <w:tc>
+          <w:tcPr>
+            <w:tcW w:w="4148" w:type="dxa"/>
+          </w:tcPr>
+          <w:p>
+            <w:r>
+              <w:t>Enabled</w:t>
+            </w:r>
+          </w:p>
+        </w:tc>
+      </w:tr>
+      <w:tr>
+        <w:tc>
+          <w:tcPr>
+            <w:tcW w:w="4148" w:type="dxa"/>
+          </w:tcPr>
+          <w:p>
+            <w:r>
+              <w:t>Left</w:t>
+            </w:r>
+          </w:p>
+        </w:tc>
+        <w:tc>
+          <w:tcPr>
+            <w:tcW w:w="4148" w:type="dxa"/>
+          </w:tcPr>
+          <w:p>
+            <w:r>
+              <w:t>Disabled</w:t>
+            </w:r>
+            <w:r>
+              <w:t xml:space="preserve"> (No left lane when cruise)</w:t>
+            </w:r>
+          </w:p>
+        </w:tc>
+      </w:tr>
+      <w:tr>
+        <w:tc>
+          <w:tcPr>
+            <w:tcW w:w="4148" w:type="dxa"/>
+          </w:tcPr>
+          <w:p>
+            <w:r>
+              <w:t>Right</w:t>
+            </w:r>
+          </w:p>
+        </w:tc>
+        <w:tc>
+          <w:tcPr>
+            <w:tcW w:w="4148" w:type="dxa"/>
+          </w:tcPr>
+          <w:p>
+            <w:r>
+              <w:t>Disabled (</w:t>
+            </w:r>
+            <w:r>
+              <w:t>In this scenario there is n</w:t>
+            </w:r>
+            <w:r>
+              <w:t>o</w:t>
+            </w:r>
+            <w:r>
+              <w:t xml:space="preserve"> car on the right (emergency)</w:t>
+            </w:r>
+            <w:r>
+              <w:t xml:space="preserve"> lane when cruise)</w:t>
+            </w:r>
+          </w:p>
+        </w:tc>
+      </w:tr>
+    </w:tbl>
+    <w:p/>
+    <w:p>
+      <w:r>
+        <w:t xml:space="preserve">Initial </w:t>
+      </w:r>
+      <w:r>
+        <w:t>parameter</w:t>
+      </w:r>
+      <w:r>
+        <w:t>s</w:t>
+      </w:r>
+    </w:p>
+    <w:p>
+      <w:r>
+        <w:t>Front car:</w:t>
+      </w:r>
+    </w:p>
+    <w:tbl>
+      <w:tblPr>
+        <w:tblStyle w:val="TableGrid"/>
+        <w:tblW w:w="0" w:type="auto"/>
+        <w:tblLook w:val="04A0" w:firstRow="1" w:lastRow="0" w:firstColumn="1" w:lastColumn="0" w:noHBand="0" w:noVBand="1"/>
+      </w:tblPr>
+      <w:tblGrid>
+        <w:gridCol w:w="4148"/>
+        <w:gridCol w:w="4148"/>
+      </w:tblGrid>
+      <w:tr>
+        <w:tc>
+          <w:tcPr>
+            <w:tcW w:w="4148" w:type="dxa"/>
+            <w:vMerge w:val="restart"/>
+            <w:vAlign w:val="center"/>
+          </w:tcPr>
+          <w:p>
+            <w:pPr>
+              <w:keepNext/>
+            </w:pPr>
+            <w:r>
+              <w:lastRenderedPageBreak/>
+              <w:t>Position</w:t>
+            </w:r>
+          </w:p>
+        </w:tc>
+        <w:tc>
+          <w:tcPr>
+            <w:tcW w:w="4148" w:type="dxa"/>
+          </w:tcPr>
+          <w:p>
+            <w:pPr>
+              <w:keepNext/>
+            </w:pPr>
+            <w:r>
+              <w:t>Left lane</w:t>
+            </w:r>
+          </w:p>
+        </w:tc>
+      </w:tr>
+      <w:tr>
+        <w:tc>
+          <w:tcPr>
+            <w:tcW w:w="4148" w:type="dxa"/>
+            <w:vMerge/>
+            <w:vAlign w:val="center"/>
+          </w:tcPr>
+          <w:p>
+            <w:pPr>
+              <w:keepNext/>
+            </w:pPr>
+          </w:p>
+        </w:tc>
+        <w:tc>
+          <w:tcPr>
+            <w:tcW w:w="4148" w:type="dxa"/>
+          </w:tcPr>
+          <w:p>
+            <w:pPr>
+              <w:keepNext/>
+            </w:pPr>
+            <w:r>
+              <w:rPr>
+                <w:rFonts w:hint="eastAsia"/>
+              </w:rPr>
+              <w:t>F</w:t>
+            </w:r>
+            <w:r>
+              <w:t>ront</w:t>
+            </w:r>
+          </w:p>
+        </w:tc>
+      </w:tr>
+      <w:tr>
+        <w:tc>
+          <w:tcPr>
+            <w:tcW w:w="4148" w:type="dxa"/>
+            <w:vAlign w:val="center"/>
+          </w:tcPr>
+          <w:p>
+            <w:pPr>
+              <w:keepNext/>
+            </w:pPr>
+            <w:r>
+              <w:t>Speed</w:t>
+            </w:r>
+            <w:r>
+              <w:t xml:space="preserve"> mode</w:t>
+            </w:r>
+          </w:p>
+        </w:tc>
+        <w:tc>
+          <w:tcPr>
+            <w:tcW w:w="4148" w:type="dxa"/>
+          </w:tcPr>
+          <w:p>
+            <w:pPr>
+              <w:keepNext/>
+            </w:pPr>
+            <w:r>
+              <w:t>Slow</w:t>
+            </w:r>
+          </w:p>
+        </w:tc>
+      </w:tr>
+      <w:tr>
+        <w:tc>
+          <w:tcPr>
+            <w:tcW w:w="4148" w:type="dxa"/>
+            <w:vMerge w:val="restart"/>
+            <w:vAlign w:val="center"/>
+          </w:tcPr>
+          <w:p>
+            <w:pPr>
+              <w:keepNext/>
+            </w:pPr>
+            <w:r>
+              <w:t>Enabled</w:t>
+            </w:r>
+            <w:r>
+              <w:t xml:space="preserve"> actions</w:t>
+            </w:r>
+          </w:p>
+        </w:tc>
+        <w:tc>
+          <w:tcPr>
+            <w:tcW w:w="4148" w:type="dxa"/>
+          </w:tcPr>
+          <w:p>
+            <w:pPr>
+              <w:keepNext/>
+            </w:pPr>
+            <w:r>
+              <w:t>Acceleration</w:t>
+            </w:r>
+          </w:p>
+        </w:tc>
+      </w:tr>
+      <w:tr>
+        <w:tc>
+          <w:tcPr>
+            <w:tcW w:w="4148" w:type="dxa"/>
+            <w:vMerge/>
+            <w:vAlign w:val="center"/>
+          </w:tcPr>
+          <w:p>
+            <w:pPr>
+              <w:keepNext/>
+            </w:pPr>
+          </w:p>
+        </w:tc>
+        <w:tc>
+          <w:tcPr>
+            <w:tcW w:w="4148" w:type="dxa"/>
+          </w:tcPr>
+          <w:p>
+            <w:pPr>
+              <w:keepNext/>
+            </w:pPr>
+            <w:r>
+              <w:t>Cruise</w:t>
+            </w:r>
+          </w:p>
+        </w:tc>
+      </w:tr>
+      <w:tr>
+        <w:tc>
+          <w:tcPr>
+            <w:tcW w:w="4148" w:type="dxa"/>
+            <w:vMerge/>
+            <w:vAlign w:val="center"/>
+          </w:tcPr>
+          <w:p>
+            <w:pPr>
+              <w:keepNext/>
+            </w:pPr>
+          </w:p>
+        </w:tc>
+        <w:tc>
+          <w:tcPr>
+            <w:tcW w:w="4148" w:type="dxa"/>
+          </w:tcPr>
+          <w:p>
+            <w:pPr>
+              <w:keepNext/>
+            </w:pPr>
+            <w:r>
+              <w:t>Breaking</w:t>
+            </w:r>
+          </w:p>
+        </w:tc>
+      </w:tr>
+      <w:tr>
+        <w:tc>
+          <w:tcPr>
+            <w:tcW w:w="4148" w:type="dxa"/>
+            <w:vMerge w:val="restart"/>
+            <w:vAlign w:val="center"/>
+          </w:tcPr>
+          <w:p>
+            <w:pPr>
+              <w:keepNext/>
+            </w:pPr>
+            <w:r>
+              <w:t>Disabled actions</w:t>
+            </w:r>
+          </w:p>
+          <w:p/>
+        </w:tc>
+        <w:tc>
+          <w:tcPr>
+            <w:tcW w:w="4148" w:type="dxa"/>
+          </w:tcPr>
+          <w:p>
+            <w:pPr>
+              <w:keepNext/>
+            </w:pPr>
+            <w:r>
+              <w:t>S</w:t>
+            </w:r>
+            <w:r>
+              <w:rPr>
+                <w:rFonts w:hint="eastAsia"/>
+              </w:rPr>
+              <w:t>tart</w:t>
+            </w:r>
+          </w:p>
+        </w:tc>
+      </w:tr>
+      <w:tr>
+        <w:tc>
+          <w:tcPr>
+            <w:tcW w:w="4148" w:type="dxa"/>
+            <w:vMerge/>
+            <w:vAlign w:val="center"/>
+          </w:tcPr>
+          <w:p>
+            <w:pPr>
+              <w:keepNext/>
+            </w:pPr>
+          </w:p>
+        </w:tc>
+        <w:tc>
+          <w:tcPr>
+            <w:tcW w:w="4148" w:type="dxa"/>
+          </w:tcPr>
+          <w:p>
+            <w:pPr>
+              <w:keepNext/>
+            </w:pPr>
+            <w:r>
+              <w:t>Left steering</w:t>
+            </w:r>
+          </w:p>
+        </w:tc>
+      </w:tr>
+      <w:tr>
+        <w:tc>
+          <w:tcPr>
+            <w:tcW w:w="4148" w:type="dxa"/>
+            <w:vMerge/>
+            <w:vAlign w:val="center"/>
+          </w:tcPr>
+          <w:p>
+            <w:pPr>
+              <w:keepNext/>
+            </w:pPr>
+          </w:p>
+        </w:tc>
+        <w:tc>
+          <w:tcPr>
+            <w:tcW w:w="4148" w:type="dxa"/>
+          </w:tcPr>
+          <w:p>
+            <w:pPr>
+              <w:keepNext/>
+            </w:pPr>
+            <w:r>
+              <w:t>Right steering</w:t>
+            </w:r>
+          </w:p>
+        </w:tc>
+      </w:tr>
+      <w:tr>
+        <w:tc>
+          <w:tcPr>
+            <w:tcW w:w="4148" w:type="dxa"/>
+            <w:vMerge/>
+            <w:vAlign w:val="center"/>
+          </w:tcPr>
+          <w:p>
+            <w:pPr>
+              <w:keepNext/>
+            </w:pPr>
+          </w:p>
+        </w:tc>
+        <w:tc>
+          <w:tcPr>
+            <w:tcW w:w="4148" w:type="dxa"/>
+          </w:tcPr>
+          <w:p>
+            <w:pPr>
+              <w:keepNext/>
+            </w:pPr>
+            <w:r>
+              <w:t>Reversing</w:t>
+            </w:r>
+          </w:p>
+        </w:tc>
+      </w:tr>
+      <w:tr>
+        <w:tc>
+          <w:tcPr>
+            <w:tcW w:w="4148" w:type="dxa"/>
+            <w:vMerge w:val="restart"/>
+            <w:vAlign w:val="center"/>
+          </w:tcPr>
+          <w:p>
+            <w:pPr>
+              <w:keepNext/>
+              <w:rPr>
+                <w:rFonts w:hint="eastAsia"/>
+              </w:rPr>
+            </w:pPr>
+            <w:r>
+              <w:t>Enabled speed modes</w:t>
+            </w:r>
+          </w:p>
+        </w:tc>
+        <w:tc>
+          <w:tcPr>
+            <w:tcW w:w="4148" w:type="dxa"/>
+          </w:tcPr>
+          <w:p>
+            <w:pPr>
+              <w:keepNext/>
+            </w:pPr>
+            <w:r>
+              <w:t>Slow</w:t>
+            </w:r>
+          </w:p>
+        </w:tc>
+      </w:tr>
+      <w:tr>
+        <w:tc>
+          <w:tcPr>
+            <w:tcW w:w="4148" w:type="dxa"/>
+            <w:vMerge/>
+            <w:vAlign w:val="center"/>
+          </w:tcPr>
+          <w:p>
+            <w:pPr>
+              <w:keepNext/>
+            </w:pPr>
+          </w:p>
+        </w:tc>
+        <w:tc>
+          <w:tcPr>
+            <w:tcW w:w="4148" w:type="dxa"/>
+          </w:tcPr>
+          <w:p>
+            <w:pPr>
+              <w:keepNext/>
+            </w:pPr>
+            <w:r>
+              <w:t>Fast</w:t>
+            </w:r>
+          </w:p>
+        </w:tc>
+      </w:tr>
+      <w:tr>
+        <w:tc>
+          <w:tcPr>
+            <w:tcW w:w="4148" w:type="dxa"/>
+            <w:vMerge/>
+            <w:vAlign w:val="center"/>
+          </w:tcPr>
+          <w:p>
+            <w:pPr>
+              <w:keepNext/>
+            </w:pPr>
+          </w:p>
+        </w:tc>
+        <w:tc>
+          <w:tcPr>
+            <w:tcW w:w="4148" w:type="dxa"/>
+          </w:tcPr>
+          <w:p>
+            <w:pPr>
+              <w:keepNext/>
+            </w:pPr>
+            <w:r>
+              <w:t>Limited</w:t>
+            </w:r>
+          </w:p>
+        </w:tc>
+      </w:tr>
+      <w:tr>
+        <w:tc>
+          <w:tcPr>
+            <w:tcW w:w="4148" w:type="dxa"/>
+            <w:vAlign w:val="center"/>
+          </w:tcPr>
+          <w:p>
+            <w:pPr>
+              <w:keepNext/>
+              <w:rPr>
+                <w:rFonts w:hint="eastAsia"/>
+              </w:rPr>
+            </w:pPr>
+            <w:r>
+              <w:t>Disabled speed mode</w:t>
+            </w:r>
+          </w:p>
+        </w:tc>
+        <w:tc>
+          <w:tcPr>
+            <w:tcW w:w="4148" w:type="dxa"/>
+          </w:tcPr>
+          <w:p>
+            <w:pPr>
+              <w:keepNext/>
+            </w:pPr>
+            <w:r>
+              <w:t>Stop</w:t>
+            </w:r>
+          </w:p>
+        </w:tc>
+      </w:tr>
+    </w:tbl>
+    <w:p/>
+    <w:p>
+      <w:r>
+        <w:t>Target</w:t>
+      </w:r>
+      <w:r>
+        <w:t xml:space="preserve"> car:</w:t>
+      </w:r>
+      <w:bookmarkStart w:id="0" w:name="_GoBack"/>
+      <w:bookmarkEnd w:id="0"/>
+    </w:p>
+    <w:tbl>
+      <w:tblPr>
+        <w:tblStyle w:val="TableGrid"/>
+        <w:tblW w:w="0" w:type="auto"/>
+        <w:tblLook w:val="04A0" w:firstRow="1" w:lastRow="0" w:firstColumn="1" w:lastColumn="0" w:noHBand="0" w:noVBand="1"/>
+      </w:tblPr>
+      <w:tblGrid>
+        <w:gridCol w:w="4148"/>
+        <w:gridCol w:w="4148"/>
+      </w:tblGrid>
+      <w:tr>
+        <w:tc>
+          <w:tcPr>
+            <w:tcW w:w="4148" w:type="dxa"/>
+            <w:vMerge w:val="restart"/>
+            <w:vAlign w:val="center"/>
+          </w:tcPr>
+          <w:p>
+            <w:pPr>
+              <w:keepNext/>
+            </w:pPr>
+            <w:r>
+              <w:t>Position</w:t>
+            </w:r>
+          </w:p>
+        </w:tc>
+        <w:tc>
+          <w:tcPr>
+            <w:tcW w:w="4148" w:type="dxa"/>
+          </w:tcPr>
+          <w:p>
+            <w:pPr>
+              <w:keepNext/>
+            </w:pPr>
+            <w:r>
+              <w:t>Left lane</w:t>
+            </w:r>
+          </w:p>
+        </w:tc>
+      </w:tr>
+      <w:tr>
+        <w:tc>
+          <w:tcPr>
+            <w:tcW w:w="4148" w:type="dxa"/>
+            <w:vMerge/>
+            <w:vAlign w:val="center"/>
+          </w:tcPr>
+          <w:p>
+            <w:pPr>
+              <w:keepNext/>
+            </w:pPr>
+          </w:p>
+        </w:tc>
+        <w:tc>
+          <w:tcPr>
+            <w:tcW w:w="4148" w:type="dxa"/>
+          </w:tcPr>
+          <w:p>
+            <w:pPr>
+              <w:keepNext/>
+            </w:pPr>
+            <w:r>
+              <w:t>Middle</w:t>
+            </w:r>
+          </w:p>
+        </w:tc>
+      </w:tr>
+      <w:tr>
+        <w:tc>
+          <w:tcPr>
+            <w:tcW w:w="4148" w:type="dxa"/>
+            <w:vAlign w:val="center"/>
+          </w:tcPr>
+          <w:p>
+            <w:pPr>
+              <w:keepNext/>
+            </w:pPr>
+            <w:r>
+              <w:t>Speed</w:t>
+            </w:r>
+            <w:r>
+              <w:t xml:space="preserve"> mode</w:t>
+            </w:r>
+          </w:p>
+        </w:tc>
+        <w:tc>
+          <w:tcPr>
+            <w:tcW w:w="4148" w:type="dxa"/>
+          </w:tcPr>
+          <w:p>
+            <w:pPr>
+              <w:keepNext/>
+            </w:pPr>
+            <w:r>
+              <w:t>Slow</w:t>
+            </w:r>
+          </w:p>
+        </w:tc>
+      </w:tr>
+      <w:tr>
+        <w:tc>
+          <w:tcPr>
+            <w:tcW w:w="4148" w:type="dxa"/>
+            <w:vMerge w:val="restart"/>
+            <w:vAlign w:val="center"/>
+          </w:tcPr>
+          <w:p>
+            <w:pPr>
+              <w:keepNext/>
+            </w:pPr>
+            <w:r>
+              <w:t>Enabled</w:t>
+            </w:r>
+            <w:r>
+              <w:t xml:space="preserve"> actions</w:t>
+            </w:r>
+          </w:p>
+        </w:tc>
+        <w:tc>
+          <w:tcPr>
+            <w:tcW w:w="4148" w:type="dxa"/>
+          </w:tcPr>
+          <w:p>
+            <w:pPr>
+              <w:keepNext/>
+            </w:pPr>
+            <w:r>
+              <w:t>Acceleration</w:t>
+            </w:r>
+          </w:p>
+        </w:tc>
+      </w:tr>
+      <w:tr>
+        <w:tc>
+          <w:tcPr>
+            <w:tcW w:w="4148" w:type="dxa"/>
+            <w:vMerge/>
+            <w:vAlign w:val="center"/>
+          </w:tcPr>
+          <w:p>
+            <w:pPr>
+              <w:keepNext/>
+            </w:pPr>
+          </w:p>
+        </w:tc>
+        <w:tc>
+          <w:tcPr>
+            <w:tcW w:w="4148" w:type="dxa"/>
+          </w:tcPr>
+          <w:p>
+            <w:pPr>
+              <w:keepNext/>
+            </w:pPr>
+            <w:r>
+              <w:t>Cruise</w:t>
+            </w:r>
+          </w:p>
+        </w:tc>
+      </w:tr>
+      <w:tr>
+        <w:tc>
+          <w:tcPr>
+            <w:tcW w:w="4148" w:type="dxa"/>
+            <w:vMerge/>
+            <w:vAlign w:val="center"/>
+          </w:tcPr>
+          <w:p>
+            <w:pPr>
+              <w:keepNext/>
+            </w:pPr>
+          </w:p>
+        </w:tc>
+        <w:tc>
+          <w:tcPr>
+            <w:tcW w:w="4148" w:type="dxa"/>
+          </w:tcPr>
+          <w:p>
+            <w:pPr>
+              <w:keepNext/>
+            </w:pPr>
+            <w:r>
+              <w:t>Breaking</w:t>
+            </w:r>
+          </w:p>
+        </w:tc>
+      </w:tr>
+      <w:tr>
+        <w:tc>
+          <w:tcPr>
+            <w:tcW w:w="4148" w:type="dxa"/>
+            <w:vMerge/>
+            <w:vAlign w:val="center"/>
+          </w:tcPr>
+          <w:p>
+            <w:pPr>
+              <w:keepNext/>
+            </w:pPr>
+          </w:p>
+        </w:tc>
+        <w:tc>
+          <w:tcPr>
+            <w:tcW w:w="4148" w:type="dxa"/>
+          </w:tcPr>
+          <w:p>
+            <w:pPr>
+              <w:keepNext/>
+            </w:pPr>
+            <w:r>
+              <w:t>Right steering</w:t>
+            </w:r>
+          </w:p>
+        </w:tc>
+      </w:tr>
+      <w:tr>
+        <w:tc>
+          <w:tcPr>
+            <w:tcW w:w="4148" w:type="dxa"/>
+            <w:vMerge w:val="restart"/>
+            <w:vAlign w:val="center"/>
+          </w:tcPr>
+          <w:p>
+            <w:pPr>
+              <w:keepNext/>
+            </w:pPr>
+            <w:r>
+              <w:t>Disabled actions</w:t>
+            </w:r>
+          </w:p>
+        </w:tc>
+        <w:tc>
+          <w:tcPr>
+            <w:tcW w:w="4148" w:type="dxa"/>
+          </w:tcPr>
+          <w:p>
+            <w:pPr>
+              <w:keepNext/>
+            </w:pPr>
+            <w:r>
+              <w:t>S</w:t>
+            </w:r>
+            <w:r>
+              <w:rPr>
+                <w:rFonts w:hint="eastAsia"/>
+              </w:rPr>
+              <w:t>tart</w:t>
+            </w:r>
+          </w:p>
+        </w:tc>
+      </w:tr>
+      <w:tr>
+        <w:tc>
+          <w:tcPr>
+            <w:tcW w:w="4148" w:type="dxa"/>
+            <w:vMerge/>
+            <w:vAlign w:val="center"/>
+          </w:tcPr>
+          <w:p>
+            <w:pPr>
+              <w:keepNext/>
+            </w:pPr>
+          </w:p>
+        </w:tc>
+        <w:tc>
+          <w:tcPr>
+            <w:tcW w:w="4148" w:type="dxa"/>
+          </w:tcPr>
+          <w:p>
+            <w:pPr>
+              <w:keepNext/>
+            </w:pPr>
+            <w:r>
+              <w:t>Left steering</w:t>
+            </w:r>
+          </w:p>
+        </w:tc>
+      </w:tr>
+      <w:tr>
+        <w:tc>
+          <w:tcPr>
+            <w:tcW w:w="4148" w:type="dxa"/>
+            <w:vMerge/>
+            <w:vAlign w:val="center"/>
+          </w:tcPr>
+          <w:p>
+            <w:pPr>
+              <w:keepNext/>
+            </w:pPr>
+          </w:p>
+        </w:tc>
+        <w:tc>
+          <w:tcPr>
+            <w:tcW w:w="4148" w:type="dxa"/>
+          </w:tcPr>
+          <w:p>
+            <w:pPr>
+              <w:keepNext/>
+            </w:pPr>
+            <w:r>
+              <w:t>Reversing</w:t>
+            </w:r>
+          </w:p>
+        </w:tc>
+      </w:tr>
+      <w:tr>
+        <w:tc>
+          <w:tcPr>
+            <w:tcW w:w="4148" w:type="dxa"/>
+            <w:vMerge w:val="restart"/>
+            <w:vAlign w:val="center"/>
+          </w:tcPr>
+          <w:p>
+            <w:pPr>
+              <w:keepNext/>
+            </w:pPr>
+            <w:r>
+              <w:t>Enabled speed modes</w:t>
+            </w:r>
+          </w:p>
+        </w:tc>
+        <w:tc>
+          <w:tcPr>
+            <w:tcW w:w="4148" w:type="dxa"/>
+          </w:tcPr>
+          <w:p>
+            <w:pPr>
+              <w:keepNext/>
+            </w:pPr>
+            <w:r>
+              <w:t>Stop</w:t>
+            </w:r>
+          </w:p>
+        </w:tc>
+      </w:tr>
+      <w:tr>
+        <w:tc>
+          <w:tcPr>
+            <w:tcW w:w="4148" w:type="dxa"/>
+            <w:vMerge/>
+            <w:vAlign w:val="center"/>
+          </w:tcPr>
+          <w:p>
+            <w:pPr>
+              <w:keepNext/>
+            </w:pPr>
+          </w:p>
+        </w:tc>
+        <w:tc>
+          <w:tcPr>
+            <w:tcW w:w="4148" w:type="dxa"/>
+          </w:tcPr>
+          <w:p>
+            <w:pPr>
+              <w:keepNext/>
+            </w:pPr>
+            <w:r>
+              <w:t>Slow</w:t>
+            </w:r>
+          </w:p>
+        </w:tc>
+      </w:tr>
+      <w:tr>
+        <w:tc>
+          <w:tcPr>
+            <w:tcW w:w="4148" w:type="dxa"/>
+            <w:vMerge/>
+            <w:vAlign w:val="center"/>
+          </w:tcPr>
+          <w:p>
+            <w:pPr>
+              <w:keepNext/>
+            </w:pPr>
+          </w:p>
+        </w:tc>
+        <w:tc>
+          <w:tcPr>
+            <w:tcW w:w="4148" w:type="dxa"/>
+          </w:tcPr>
+          <w:p>
+            <w:pPr>
+              <w:keepNext/>
+            </w:pPr>
+            <w:r>
+              <w:t>Fast</w:t>
+            </w:r>
+          </w:p>
+        </w:tc>
+      </w:tr>
+      <w:tr>
+        <w:tc>
+          <w:tcPr>
+            <w:tcW w:w="4148" w:type="dxa"/>
+            <w:vMerge/>
+            <w:vAlign w:val="center"/>
+          </w:tcPr>
+          <w:p>
+            <w:pPr>
+              <w:keepNext/>
+            </w:pPr>
+          </w:p>
+        </w:tc>
+        <w:tc>
+          <w:tcPr>
+            <w:tcW w:w="4148" w:type="dxa"/>
+          </w:tcPr>
+          <w:p>
+            <w:pPr>
+              <w:keepNext/>
+            </w:pPr>
+            <w:r>
+              <w:t>Limited</w:t>
+            </w:r>
+          </w:p>
+        </w:tc>
+      </w:tr>
+    </w:tbl>
+    <w:p/>
+    <w:p>
+      <w:r>
+        <w:t>Rear</w:t>
+      </w:r>
+      <w:r>
+        <w:t xml:space="preserve"> car:</w:t>
+      </w:r>
+    </w:p>
+    <w:tbl>
+      <w:tblPr>
+        <w:tblStyle w:val="TableGrid"/>
+        <w:tblW w:w="0" w:type="auto"/>
+        <w:tblLook w:val="04A0" w:firstRow="1" w:lastRow="0" w:firstColumn="1" w:lastColumn="0" w:noHBand="0" w:noVBand="1"/>
+      </w:tblPr>
+      <w:tblGrid>
+        <w:gridCol w:w="4148"/>
+        <w:gridCol w:w="4148"/>
+      </w:tblGrid>
+      <w:tr>
+        <w:tc>
+          <w:tcPr>
+            <w:tcW w:w="4148" w:type="dxa"/>
+            <w:vMerge w:val="restart"/>
+            <w:vAlign w:val="center"/>
+          </w:tcPr>
+          <w:p>
+            <w:pPr>
+              <w:keepNext/>
+            </w:pPr>
+            <w:r>
+              <w:lastRenderedPageBreak/>
+              <w:t>Position</w:t>
+            </w:r>
+          </w:p>
+        </w:tc>
+        <w:tc>
+          <w:tcPr>
+            <w:tcW w:w="4148" w:type="dxa"/>
+          </w:tcPr>
+          <w:p>
+            <w:pPr>
+              <w:keepNext/>
+            </w:pPr>
+            <w:r>
+              <w:t>Left lane</w:t>
+            </w:r>
+          </w:p>
+        </w:tc>
+      </w:tr>
+      <w:tr>
+        <w:tc>
+          <w:tcPr>
+            <w:tcW w:w="4148" w:type="dxa"/>
+            <w:vMerge/>
+            <w:vAlign w:val="center"/>
+          </w:tcPr>
+          <w:p>
+            <w:pPr>
+              <w:keepNext/>
+            </w:pPr>
+          </w:p>
+        </w:tc>
+        <w:tc>
+          <w:tcPr>
+            <w:tcW w:w="4148" w:type="dxa"/>
+          </w:tcPr>
+          <w:p>
+            <w:pPr>
+              <w:keepNext/>
+            </w:pPr>
+            <w:r>
+              <w:t>Rear</w:t>
+            </w:r>
+          </w:p>
+        </w:tc>
+      </w:tr>
+      <w:tr>
+        <w:tc>
+          <w:tcPr>
+            <w:tcW w:w="4148" w:type="dxa"/>
+            <w:vAlign w:val="center"/>
+          </w:tcPr>
+          <w:p>
+            <w:pPr>
+              <w:keepNext/>
+            </w:pPr>
+            <w:r>
+              <w:t>Speed mode</w:t>
+            </w:r>
+          </w:p>
+        </w:tc>
+        <w:tc>
+          <w:tcPr>
+            <w:tcW w:w="4148" w:type="dxa"/>
+          </w:tcPr>
+          <w:p>
+            <w:pPr>
+              <w:keepNext/>
+            </w:pPr>
+            <w:r>
+              <w:t>Slow</w:t>
+            </w:r>
+          </w:p>
+        </w:tc>
+      </w:tr>
+      <w:tr>
+        <w:tc>
+          <w:tcPr>
+            <w:tcW w:w="4148" w:type="dxa"/>
+            <w:vMerge w:val="restart"/>
+            <w:vAlign w:val="center"/>
+          </w:tcPr>
+          <w:p>
+            <w:pPr>
+              <w:keepNext/>
+            </w:pPr>
+            <w:r>
+              <w:t>Enabled actions</w:t>
+            </w:r>
+          </w:p>
+        </w:tc>
+        <w:tc>
+          <w:tcPr>
+            <w:tcW w:w="4148" w:type="dxa"/>
+          </w:tcPr>
+          <w:p>
+            <w:pPr>
+              <w:keepNext/>
+            </w:pPr>
+            <w:r>
+              <w:t>Acceleration</w:t>
+            </w:r>
+          </w:p>
+        </w:tc>
+      </w:tr>
+      <w:tr>
+        <w:tc>
+          <w:tcPr>
+            <w:tcW w:w="4148" w:type="dxa"/>
+            <w:vMerge/>
+            <w:vAlign w:val="center"/>
+          </w:tcPr>
+          <w:p>
+            <w:pPr>
+              <w:keepNext/>
+            </w:pPr>
+          </w:p>
+        </w:tc>
+        <w:tc>
+          <w:tcPr>
+            <w:tcW w:w="4148" w:type="dxa"/>
+          </w:tcPr>
+          <w:p>
+            <w:pPr>
+              <w:keepNext/>
+            </w:pPr>
+            <w:r>
+              <w:t>Cruise</w:t>
+            </w:r>
+          </w:p>
+        </w:tc>
+      </w:tr>
+      <w:tr>
+        <w:tc>
+          <w:tcPr>
+            <w:tcW w:w="4148" w:type="dxa"/>
+            <w:vMerge/>
+            <w:vAlign w:val="center"/>
+          </w:tcPr>
+          <w:p>
+            <w:pPr>
+              <w:keepNext/>
+            </w:pPr>
+          </w:p>
+        </w:tc>
+        <w:tc>
+          <w:tcPr>
+            <w:tcW w:w="4148" w:type="dxa"/>
+          </w:tcPr>
+          <w:p>
+            <w:pPr>
+              <w:keepNext/>
+            </w:pPr>
+            <w:r>
+              <w:t>Breaking</w:t>
+            </w:r>
+          </w:p>
+        </w:tc>
+      </w:tr>
+      <w:tr>
+        <w:tc>
+          <w:tcPr>
+            <w:tcW w:w="4148" w:type="dxa"/>
+            <w:vMerge w:val="restart"/>
+            <w:vAlign w:val="center"/>
+          </w:tcPr>
+          <w:p>
+            <w:pPr>
+              <w:keepNext/>
+            </w:pPr>
+            <w:r>
+              <w:t>Disabled actions</w:t>
+            </w:r>
+          </w:p>
+        </w:tc>
+        <w:tc>
+          <w:tcPr>
+            <w:tcW w:w="4148" w:type="dxa"/>
+          </w:tcPr>
+          <w:p>
+            <w:pPr>
+              <w:keepNext/>
+            </w:pPr>
+            <w:r>
+              <w:t>S</w:t>
+            </w:r>
+            <w:r>
+              <w:rPr>
+                <w:rFonts w:hint="eastAsia"/>
+              </w:rPr>
+              <w:t>tart</w:t>
+            </w:r>
+          </w:p>
+        </w:tc>
+      </w:tr>
+      <w:tr>
+        <w:tc>
+          <w:tcPr>
+            <w:tcW w:w="4148" w:type="dxa"/>
+            <w:vMerge/>
+            <w:vAlign w:val="center"/>
+          </w:tcPr>
+          <w:p>
+            <w:pPr>
+              <w:keepNext/>
+            </w:pPr>
+          </w:p>
+        </w:tc>
+        <w:tc>
+          <w:tcPr>
+            <w:tcW w:w="4148" w:type="dxa"/>
+          </w:tcPr>
+          <w:p>
+            <w:pPr>
+              <w:keepNext/>
+            </w:pPr>
+            <w:r>
+              <w:t>Left steering</w:t>
+            </w:r>
+          </w:p>
+        </w:tc>
+      </w:tr>
+      <w:tr>
+        <w:tc>
+          <w:tcPr>
+            <w:tcW w:w="4148" w:type="dxa"/>
+            <w:vMerge/>
+            <w:vAlign w:val="center"/>
+          </w:tcPr>
+          <w:p>
+            <w:pPr>
+              <w:keepNext/>
+            </w:pPr>
+          </w:p>
+        </w:tc>
+        <w:tc>
+          <w:tcPr>
+            <w:tcW w:w="4148" w:type="dxa"/>
+          </w:tcPr>
+          <w:p>
+            <w:pPr>
+              <w:keepNext/>
+            </w:pPr>
+            <w:r>
+              <w:t>Reversing</w:t>
+            </w:r>
+          </w:p>
+        </w:tc>
+      </w:tr>
+      <w:tr>
+        <w:tc>
+          <w:tcPr>
+            <w:tcW w:w="4148" w:type="dxa"/>
+            <w:vMerge w:val="restart"/>
+            <w:vAlign w:val="center"/>
+          </w:tcPr>
+          <w:p>
+            <w:pPr>
+              <w:keepNext/>
+            </w:pPr>
+            <w:r>
+              <w:t>Enabled speed modes</w:t>
+            </w:r>
+          </w:p>
+        </w:tc>
+        <w:tc>
+          <w:tcPr>
+            <w:tcW w:w="4148" w:type="dxa"/>
+          </w:tcPr>
+          <w:p>
+            <w:pPr>
+              <w:keepNext/>
+            </w:pPr>
+            <w:r>
+              <w:t>Slow</w:t>
+            </w:r>
+          </w:p>
+        </w:tc>
+      </w:tr>
+      <w:tr>
+        <w:tc>
+          <w:tcPr>
+            <w:tcW w:w="4148" w:type="dxa"/>
+            <w:vMerge/>
+            <w:vAlign w:val="center"/>
+          </w:tcPr>
+          <w:p>
+            <w:pPr>
+              <w:keepNext/>
+            </w:pPr>
+          </w:p>
+        </w:tc>
+        <w:tc>
+          <w:tcPr>
+            <w:tcW w:w="4148" w:type="dxa"/>
+          </w:tcPr>
+          <w:p>
+            <w:pPr>
+              <w:keepNext/>
+            </w:pPr>
+            <w:r>
+              <w:t>Fast</w:t>
+            </w:r>
+          </w:p>
+        </w:tc>
+      </w:tr>
+      <w:tr>
+        <w:tc>
+          <w:tcPr>
+            <w:tcW w:w="4148" w:type="dxa"/>
+            <w:vMerge/>
+            <w:vAlign w:val="center"/>
+          </w:tcPr>
+          <w:p>
+            <w:pPr>
+              <w:keepNext/>
+            </w:pPr>
+          </w:p>
+        </w:tc>
+        <w:tc>
+          <w:tcPr>
+            <w:tcW w:w="4148" w:type="dxa"/>
+          </w:tcPr>
+          <w:p>
+            <w:pPr>
+              <w:keepNext/>
+            </w:pPr>
+            <w:r>
+              <w:t>Limited</w:t>
+            </w:r>
+          </w:p>
+        </w:tc>
+      </w:tr>
+    </w:tbl>
     <w:p>
       <w:pPr>
         <w:rPr>
           <w:rFonts w:hint="eastAsia"/>
         </w:rPr>
       </w:pPr>
-      <w:bookmarkStart w:id="0" w:name="_GoBack"/>
-      <w:bookmarkEnd w:id="0"/>
     </w:p>
     <w:sectPr>
       <w:pgSz w:w="11906" w:h="16838"/>
@@ -861,7 +2820,7 @@
       </w:pPr>
     </w:pPrDefault>
   </w:docDefaults>
-  <w:latentStyles w:defLockedState="0" w:defUIPriority="99" w:defSemiHidden="0" w:defUnhideWhenUsed="0" w:defQFormat="0" w:count="375">
+  <w:latentStyles w:defLockedState="0" w:defUIPriority="99" w:defSemiHidden="0" w:defUnhideWhenUsed="0" w:defQFormat="0" w:count="376">
     <w:lsdException w:name="Normal" w:uiPriority="0" w:qFormat="1"/>
     <w:lsdException w:name="heading 1" w:uiPriority="9" w:qFormat="1"/>
     <w:lsdException w:name="heading 2" w:semiHidden="1" w:uiPriority="9" w:unhideWhenUsed="1" w:qFormat="1"/>
@@ -1237,18 +3196,19 @@
     <w:lsdException w:name="Smart Hyperlink" w:semiHidden="1" w:unhideWhenUsed="1"/>
     <w:lsdException w:name="Hashtag" w:semiHidden="1" w:unhideWhenUsed="1"/>
     <w:lsdException w:name="Unresolved Mention" w:semiHidden="1" w:unhideWhenUsed="1"/>
+    <w:lsdException w:name="Smart Link" w:semiHidden="1" w:unhideWhenUsed="1"/>
   </w:latentStyles>
-  <w:style w:type="paragraph" w:default="1" w:styleId="a">
+  <w:style w:type="paragraph" w:default="1" w:styleId="Normal">
     <w:name w:val="Normal"/>
     <w:qFormat/>
   </w:style>
-  <w:style w:type="character" w:default="1" w:styleId="a0">
+  <w:style w:type="character" w:default="1" w:styleId="DefaultParagraphFont">
     <w:name w:val="Default Paragraph Font"/>
     <w:uiPriority w:val="1"/>
     <w:semiHidden/>
     <w:unhideWhenUsed/>
   </w:style>
-  <w:style w:type="table" w:default="1" w:styleId="a1">
+  <w:style w:type="table" w:default="1" w:styleId="TableNormal">
     <w:name w:val="Normal Table"/>
     <w:uiPriority w:val="99"/>
     <w:semiHidden/>
@@ -1263,15 +3223,15 @@
       </w:tblCellMar>
     </w:tblPr>
   </w:style>
-  <w:style w:type="numbering" w:default="1" w:styleId="a2">
+  <w:style w:type="numbering" w:default="1" w:styleId="NoList">
     <w:name w:val="No List"/>
     <w:uiPriority w:val="99"/>
     <w:semiHidden/>
     <w:unhideWhenUsed/>
   </w:style>
-  <w:style w:type="table" w:styleId="a3">
+  <w:style w:type="table" w:styleId="TableGrid">
     <w:name w:val="Table Grid"/>
-    <w:basedOn w:val="a1"/>
+    <w:basedOn w:val="TableNormal"/>
     <w:uiPriority w:val="39"/>
     <w:rsid w:val="00505AB2"/>
     <w:tblPr>
@@ -1554,7 +3514,7 @@
 </file>
 
 <file path=customXml/itemProps1.xml><?xml version="1.0" encoding="utf-8"?>
-<ds:datastoreItem xmlns:ds="http://schemas.openxmlformats.org/officeDocument/2006/customXml" ds:itemID="{4B2815CB-F346-4376-B60A-12FBECDE4E82}">
+<ds:datastoreItem xmlns:ds="http://schemas.openxmlformats.org/officeDocument/2006/customXml" ds:itemID="{9BDFFA10-1C6A-42D6-B27A-C4FB55658A5A}">
   <ds:schemaRefs>
     <ds:schemaRef ds:uri="http://schemas.openxmlformats.org/officeDocument/2006/bibliography"/>
   </ds:schemaRefs>

</xml_diff>